<commit_message>
End of session 2-1
</commit_message>
<xml_diff>
--- a/指令.docx
+++ b/指令.docx
@@ -1833,76 +1833,29 @@
           <w:rFonts w:hint="eastAsia"/>
           <w:color w:val="000000" w:themeColor="text1"/>
         </w:rPr>
-        <w:t xml:space="preserve">5 </w:t>
-      </w:r>
-      <w:r>
-        <w:rPr>
-          <w:rFonts w:hint="eastAsia"/>
-          <w:color w:val="000000" w:themeColor="text1"/>
-        </w:rPr>
-        <w:t>在</w:t>
-      </w:r>
-      <w:r>
-        <w:rPr>
-          <w:color w:val="000000" w:themeColor="text1"/>
-        </w:rPr>
-        <w:t xml:space="preserve">D:\Project\Reactivities&gt;git </w:t>
-      </w:r>
-      <w:proofErr w:type="spellStart"/>
-      <w:r>
-        <w:rPr>
-          <w:color w:val="000000" w:themeColor="text1"/>
-        </w:rPr>
-        <w:t>init</w:t>
-      </w:r>
-      <w:proofErr w:type="spellEnd"/>
-    </w:p>
-    <w:p>
-      <w:pPr>
-        <w:rPr>
-          <w:color w:val="000000" w:themeColor="text1"/>
-        </w:rPr>
-      </w:pPr>
-      <w:r>
-        <w:rPr>
-          <w:rFonts w:hint="eastAsia"/>
-          <w:color w:val="000000" w:themeColor="text1"/>
-        </w:rPr>
-        <w:t xml:space="preserve">     </w:t>
-      </w:r>
-      <w:proofErr w:type="spellStart"/>
-      <w:r>
-        <w:rPr>
-          <w:color w:val="000000" w:themeColor="text1"/>
-        </w:rPr>
-        <w:t>dotnet</w:t>
-      </w:r>
-      <w:proofErr w:type="spellEnd"/>
-      <w:r>
-        <w:rPr>
-          <w:color w:val="000000" w:themeColor="text1"/>
-        </w:rPr>
-        <w:t xml:space="preserve"> new </w:t>
-      </w:r>
-      <w:r>
-        <w:rPr>
-          <w:rFonts w:hint="eastAsia"/>
-          <w:color w:val="000000" w:themeColor="text1"/>
-        </w:rPr>
-        <w:t>-</w:t>
-      </w:r>
-      <w:r>
-        <w:rPr>
-          <w:color w:val="000000" w:themeColor="text1"/>
-        </w:rPr>
-        <w:t>l  (</w:t>
-      </w:r>
-      <w:r>
-        <w:rPr>
-          <w:rFonts w:hint="eastAsia"/>
-          <w:color w:val="000000" w:themeColor="text1"/>
-        </w:rPr>
-        <w:t>忽</w:t>
+        <w:t>5</w:t>
+      </w:r>
+      <w:r>
+        <w:rPr>
+          <w:rFonts w:hint="eastAsia"/>
+          <w:color w:val="000000" w:themeColor="text1"/>
+        </w:rPr>
+        <w:t>(</w:t>
+      </w:r>
+      <w:proofErr w:type="spellStart"/>
+      <w:r>
+        <w:rPr>
+          <w:color w:val="000000" w:themeColor="text1"/>
+        </w:rPr>
+        <w:t>git</w:t>
+      </w:r>
+      <w:proofErr w:type="spellEnd"/>
+      <w:r>
+        <w:rPr>
+          <w:rFonts w:hint="eastAsia"/>
+          <w:color w:val="000000" w:themeColor="text1"/>
+        </w:rPr>
+        <w:t>相關看此篇</w:t>
       </w:r>
       <w:bookmarkStart w:id="0" w:name="_GoBack"/>
       <w:bookmarkEnd w:id="0"/>
@@ -1911,7 +1864,83 @@
           <w:rFonts w:hint="eastAsia"/>
           <w:color w:val="000000" w:themeColor="text1"/>
         </w:rPr>
-        <w:t>略檔案</w:t>
+        <w:t>)</w:t>
+      </w:r>
+      <w:r>
+        <w:rPr>
+          <w:rFonts w:hint="eastAsia"/>
+          <w:color w:val="000000" w:themeColor="text1"/>
+        </w:rPr>
+        <w:t xml:space="preserve"> </w:t>
+      </w:r>
+      <w:r>
+        <w:rPr>
+          <w:rFonts w:hint="eastAsia"/>
+          <w:color w:val="000000" w:themeColor="text1"/>
+        </w:rPr>
+        <w:t>在</w:t>
+      </w:r>
+      <w:r>
+        <w:rPr>
+          <w:color w:val="000000" w:themeColor="text1"/>
+        </w:rPr>
+        <w:t xml:space="preserve">D:\Project\Reactivities&gt;git </w:t>
+      </w:r>
+      <w:proofErr w:type="spellStart"/>
+      <w:r>
+        <w:rPr>
+          <w:color w:val="000000" w:themeColor="text1"/>
+        </w:rPr>
+        <w:t>init</w:t>
+      </w:r>
+      <w:proofErr w:type="spellEnd"/>
+    </w:p>
+    <w:p>
+      <w:pPr>
+        <w:rPr>
+          <w:color w:val="000000" w:themeColor="text1"/>
+        </w:rPr>
+      </w:pPr>
+      <w:r>
+        <w:rPr>
+          <w:rFonts w:hint="eastAsia"/>
+          <w:color w:val="000000" w:themeColor="text1"/>
+        </w:rPr>
+        <w:t xml:space="preserve">     </w:t>
+      </w:r>
+      <w:proofErr w:type="spellStart"/>
+      <w:r>
+        <w:rPr>
+          <w:color w:val="000000" w:themeColor="text1"/>
+        </w:rPr>
+        <w:t>dotnet</w:t>
+      </w:r>
+      <w:proofErr w:type="spellEnd"/>
+      <w:r>
+        <w:rPr>
+          <w:color w:val="000000" w:themeColor="text1"/>
+        </w:rPr>
+        <w:t xml:space="preserve"> new </w:t>
+      </w:r>
+      <w:r>
+        <w:rPr>
+          <w:rFonts w:hint="eastAsia"/>
+          <w:color w:val="000000" w:themeColor="text1"/>
+        </w:rPr>
+        <w:t>-</w:t>
+      </w:r>
+      <w:r>
+        <w:rPr>
+          <w:color w:val="000000" w:themeColor="text1"/>
+        </w:rPr>
+        <w:t>l  (</w:t>
+      </w:r>
+      <w:r>
+        <w:rPr>
+          <w:rFonts w:hint="eastAsia"/>
+          <w:color w:val="000000" w:themeColor="text1"/>
+        </w:rPr>
+        <w:t>忽略檔案</w:t>
       </w:r>
       <w:r>
         <w:rPr>

</xml_diff>